<commit_message>
Nov 2 end status
</commit_message>
<xml_diff>
--- a/Trak.docx
+++ b/Trak.docx
@@ -36,8 +36,13 @@
             <w:tcW w:w="884" w:type="dxa"/>
           </w:tcPr>
           <w:p>
-            <w:r>
-              <w:t>uDC Trak</w:t>
+            <w:proofErr w:type="spellStart"/>
+            <w:r>
+              <w:t>uDC</w:t>
+            </w:r>
+            <w:proofErr w:type="spellEnd"/>
+            <w:r>
+              <w:t xml:space="preserve"> Trak</w:t>
             </w:r>
           </w:p>
         </w:tc>
@@ -67,8 +72,13 @@
           </w:tcPr>
           <w:p>
             <w:r>
-              <w:t>Utility for HarnessContext</w:t>
-            </w:r>
+              <w:t xml:space="preserve">Utility for </w:t>
+            </w:r>
+            <w:proofErr w:type="spellStart"/>
+            <w:r>
+              <w:t>HarnessContext</w:t>
+            </w:r>
+            <w:proofErr w:type="spellEnd"/>
           </w:p>
         </w:tc>
         <w:tc>
@@ -111,9 +121,11 @@
             <w:tcW w:w="804" w:type="dxa"/>
           </w:tcPr>
           <w:p>
+            <w:proofErr w:type="spellStart"/>
             <w:r>
               <w:t>ebz</w:t>
             </w:r>
+            <w:proofErr w:type="spellEnd"/>
           </w:p>
         </w:tc>
         <w:tc>
@@ -140,13 +152,20 @@
           <w:tcPr>
             <w:tcW w:w="991" w:type="dxa"/>
           </w:tcPr>
-          <w:p/>
           <w:p>
             <w:pPr>
               <w:rPr>
                 <w:strike/>
               </w:rPr>
             </w:pPr>
+            <w:bookmarkStart w:id="0" w:name="_GoBack"/>
+          </w:p>
+          <w:p>
+            <w:pPr>
+              <w:rPr>
+                <w:strike/>
+              </w:rPr>
+            </w:pPr>
             <w:r>
               <w:rPr>
                 <w:strike/>
@@ -162,7 +181,15 @@
             </w:pPr>
           </w:p>
           <w:p>
-            <w:r>
+            <w:pPr>
+              <w:rPr>
+                <w:strike/>
+              </w:rPr>
+            </w:pPr>
+            <w:r>
+              <w:rPr>
+                <w:strike/>
+              </w:rPr>
               <w:t>Update App</w:t>
             </w:r>
           </w:p>
@@ -196,24 +223,38 @@
               </w:rPr>
               <w:t xml:space="preserve">Delegate to </w:t>
             </w:r>
+            <w:proofErr w:type="spellStart"/>
             <w:r>
               <w:rPr>
                 <w:strike/>
               </w:rPr>
               <w:t>Sowjanya</w:t>
             </w:r>
-          </w:p>
-          <w:p/>
-          <w:p>
-            <w:r>
+            <w:proofErr w:type="spellEnd"/>
+          </w:p>
+          <w:p/>
+          <w:p>
+            <w:pPr>
+              <w:rPr>
+                <w:strike/>
+              </w:rPr>
+            </w:pPr>
+            <w:r>
+              <w:rPr>
+                <w:strike/>
+              </w:rPr>
               <w:t>Follow</w:t>
             </w:r>
             <w:r>
+              <w:rPr>
+                <w:strike/>
+              </w:rPr>
               <w:t xml:space="preserve"> </w:t>
             </w:r>
-            <w:bookmarkStart w:id="0" w:name="_GoBack"/>
-            <w:bookmarkEnd w:id="0"/>
-            <w:r>
+            <w:r>
+              <w:rPr>
+                <w:strike/>
+              </w:rPr>
               <w:t>up</w:t>
             </w:r>
           </w:p>
@@ -235,20 +276,66 @@
           </w:tcPr>
           <w:p/>
           <w:p>
-            <w:r>
-              <w:t>Talk with Keyframes on this</w:t>
-            </w:r>
-          </w:p>
-        </w:tc>
-        <w:tc>
-          <w:tcPr>
-            <w:tcW w:w="804" w:type="dxa"/>
-          </w:tcPr>
-          <w:p/>
-          <w:p>
-            <w:r>
-              <w:t>Talk with Keyframes</w:t>
-            </w:r>
+            <w:pPr>
+              <w:rPr>
+                <w:strike/>
+              </w:rPr>
+            </w:pPr>
+            <w:r>
+              <w:rPr>
+                <w:strike/>
+              </w:rPr>
+              <w:t xml:space="preserve">Talk with </w:t>
+            </w:r>
+            <w:proofErr w:type="spellStart"/>
+            <w:r>
+              <w:rPr>
+                <w:strike/>
+              </w:rPr>
+              <w:t>Keyframes</w:t>
+            </w:r>
+            <w:proofErr w:type="spellEnd"/>
+            <w:r>
+              <w:rPr>
+                <w:strike/>
+              </w:rPr>
+              <w:t xml:space="preserve"> on this</w:t>
+            </w:r>
+          </w:p>
+          <w:p>
+            <w:pPr>
+              <w:rPr>
+                <w:strike/>
+              </w:rPr>
+            </w:pPr>
+          </w:p>
+          <w:p>
+            <w:pPr>
+              <w:rPr>
+                <w:strike/>
+              </w:rPr>
+            </w:pPr>
+          </w:p>
+          <w:p>
+            <w:r>
+              <w:t>Follow up</w:t>
+            </w:r>
+          </w:p>
+        </w:tc>
+        <w:tc>
+          <w:tcPr>
+            <w:tcW w:w="804" w:type="dxa"/>
+          </w:tcPr>
+          <w:p/>
+          <w:p>
+            <w:r>
+              <w:t xml:space="preserve">Talk with </w:t>
+            </w:r>
+            <w:proofErr w:type="spellStart"/>
+            <w:r>
+              <w:t>Keyframes</w:t>
+            </w:r>
+            <w:proofErr w:type="spellEnd"/>
           </w:p>
         </w:tc>
         <w:tc>
@@ -290,12 +377,21 @@
           </w:tcPr>
           <w:p/>
           <w:p>
-            <w:r>
+            <w:pPr>
+              <w:rPr>
+                <w:strike/>
+              </w:rPr>
+            </w:pPr>
+            <w:r>
+              <w:rPr>
+                <w:strike/>
+              </w:rPr>
               <w:t>Write up</w:t>
             </w:r>
           </w:p>
         </w:tc>
       </w:tr>
+      <w:bookmarkEnd w:id="0"/>
       <w:tr>
         <w:trPr>
           <w:trHeight w:val="395"/>

</xml_diff>